<commit_message>
finished intro, added ppa_sizes table and in text code
</commit_message>
<xml_diff>
--- a/scripts/my-styles.docx
+++ b/scripts/my-styles.docx
@@ -2098,7 +2098,15 @@
         <w:rPr>
           <w:rFonts w:ascii="Times New Roman" w:hAnsi="Times New Roman" w:cs="Times New Roman"/>
         </w:rPr>
-        <w:t xml:space="preserve">, C.J., 2019. Uncovering regional variability in disturbance trends between parks and greater park ecosystems across </w:t>
+        <w:t xml:space="preserve">, C.J., 2019. Uncovering regional variability in disturbance trends between parks </w:t>
+      </w:r>
+      <w:bookmarkStart w:id="6" w:name="_GoBack"/>
+      <w:bookmarkEnd w:id="6"/>
+      <w:r>
+        <w:rPr>
+          <w:rFonts w:ascii="Times New Roman" w:hAnsi="Times New Roman" w:cs="Times New Roman"/>
+        </w:rPr>
+        <w:t xml:space="preserve">and greater park ecosystems across </w:t>
       </w:r>
       <w:proofErr w:type="spellStart"/>
       <w:r>
@@ -2131,7 +2139,7 @@
           <w:rFonts w:ascii="Times New Roman" w:hAnsi="Times New Roman" w:cs="Times New Roman"/>
         </w:rPr>
       </w:pPr>
-      <w:bookmarkStart w:id="6" w:name="ref-burkhard2012"/>
+      <w:bookmarkStart w:id="7" w:name="ref-burkhard2012"/>
       <w:bookmarkEnd w:id="4"/>
       <w:r>
         <w:rPr>
@@ -2170,8 +2178,8 @@
           <w:rFonts w:ascii="Times New Roman" w:hAnsi="Times New Roman" w:cs="Times New Roman"/>
         </w:rPr>
       </w:pPr>
-      <w:bookmarkStart w:id="7" w:name="ref-chape2005"/>
-      <w:bookmarkEnd w:id="6"/>
+      <w:bookmarkStart w:id="8" w:name="ref-chape2005"/>
+      <w:bookmarkEnd w:id="7"/>
       <w:proofErr w:type="spellStart"/>
       <w:r>
         <w:rPr>
@@ -2203,8 +2211,8 @@
           <w:rFonts w:ascii="Times New Roman" w:hAnsi="Times New Roman" w:cs="Times New Roman"/>
         </w:rPr>
       </w:pPr>
-      <w:bookmarkStart w:id="8" w:name="ref-conventiononbiologicaldiversity2010"/>
-      <w:bookmarkEnd w:id="7"/>
+      <w:bookmarkStart w:id="9" w:name="ref-conventiononbiologicaldiversity2010"/>
+      <w:bookmarkEnd w:id="8"/>
       <w:r>
         <w:rPr>
           <w:rFonts w:ascii="Times New Roman" w:hAnsi="Times New Roman" w:cs="Times New Roman"/>
@@ -2247,8 +2255,8 @@
           <w:rFonts w:ascii="Times New Roman" w:hAnsi="Times New Roman" w:cs="Times New Roman"/>
         </w:rPr>
       </w:pPr>
-      <w:bookmarkStart w:id="9" w:name="ref-dinerstein2017"/>
-      <w:bookmarkEnd w:id="8"/>
+      <w:bookmarkStart w:id="10" w:name="ref-dinerstein2017"/>
+      <w:bookmarkEnd w:id="9"/>
       <w:proofErr w:type="spellStart"/>
       <w:r>
         <w:rPr>
@@ -2581,8 +2589,8 @@
           <w:rFonts w:ascii="Times New Roman" w:hAnsi="Times New Roman" w:cs="Times New Roman"/>
         </w:rPr>
       </w:pPr>
-      <w:bookmarkStart w:id="10" w:name="ref-fraser2009"/>
-      <w:bookmarkEnd w:id="9"/>
+      <w:bookmarkStart w:id="11" w:name="ref-fraser2009"/>
+      <w:bookmarkEnd w:id="10"/>
       <w:r>
         <w:rPr>
           <w:rFonts w:ascii="Times New Roman" w:hAnsi="Times New Roman" w:cs="Times New Roman"/>
@@ -2634,8 +2642,8 @@
           <w:rFonts w:ascii="Times New Roman" w:hAnsi="Times New Roman" w:cs="Times New Roman"/>
         </w:rPr>
       </w:pPr>
-      <w:bookmarkStart w:id="11" w:name="ref-gaston2006"/>
-      <w:bookmarkEnd w:id="10"/>
+      <w:bookmarkStart w:id="12" w:name="ref-gaston2006"/>
+      <w:bookmarkEnd w:id="11"/>
       <w:r>
         <w:rPr>
           <w:rFonts w:ascii="Times New Roman" w:hAnsi="Times New Roman" w:cs="Times New Roman"/>
@@ -2743,8 +2751,8 @@
           <w:rFonts w:ascii="Times New Roman" w:hAnsi="Times New Roman" w:cs="Times New Roman"/>
         </w:rPr>
       </w:pPr>
-      <w:bookmarkStart w:id="12" w:name="ref-gaston2008"/>
-      <w:bookmarkEnd w:id="11"/>
+      <w:bookmarkStart w:id="13" w:name="ref-gaston2008"/>
+      <w:bookmarkEnd w:id="12"/>
       <w:r>
         <w:rPr>
           <w:rFonts w:ascii="Times New Roman" w:hAnsi="Times New Roman" w:cs="Times New Roman"/>
@@ -2796,8 +2804,8 @@
           <w:rFonts w:ascii="Times New Roman" w:hAnsi="Times New Roman" w:cs="Times New Roman"/>
         </w:rPr>
       </w:pPr>
-      <w:bookmarkStart w:id="13" w:name="ref-hansen2018"/>
-      <w:bookmarkEnd w:id="12"/>
+      <w:bookmarkStart w:id="14" w:name="ref-hansen2018"/>
+      <w:bookmarkEnd w:id="13"/>
       <w:r>
         <w:rPr>
           <w:rFonts w:ascii="Times New Roman" w:hAnsi="Times New Roman" w:cs="Times New Roman"/>
@@ -2835,8 +2843,8 @@
           <w:rFonts w:ascii="Times New Roman" w:hAnsi="Times New Roman" w:cs="Times New Roman"/>
         </w:rPr>
       </w:pPr>
-      <w:bookmarkStart w:id="14" w:name="ref-nagendra2008"/>
-      <w:bookmarkEnd w:id="13"/>
+      <w:bookmarkStart w:id="15" w:name="ref-nagendra2008"/>
+      <w:bookmarkEnd w:id="14"/>
       <w:r>
         <w:rPr>
           <w:rFonts w:ascii="Times New Roman" w:hAnsi="Times New Roman" w:cs="Times New Roman"/>
@@ -2874,8 +2882,8 @@
           <w:rFonts w:ascii="Times New Roman" w:hAnsi="Times New Roman" w:cs="Times New Roman"/>
         </w:rPr>
       </w:pPr>
-      <w:bookmarkStart w:id="15" w:name="ref-nagendra2013"/>
-      <w:bookmarkEnd w:id="14"/>
+      <w:bookmarkStart w:id="16" w:name="ref-nagendra2013"/>
+      <w:bookmarkEnd w:id="15"/>
       <w:r>
         <w:rPr>
           <w:rFonts w:ascii="Times New Roman" w:hAnsi="Times New Roman" w:cs="Times New Roman"/>
@@ -2941,8 +2949,8 @@
           <w:rFonts w:ascii="Times New Roman" w:hAnsi="Times New Roman" w:cs="Times New Roman"/>
         </w:rPr>
       </w:pPr>
-      <w:bookmarkStart w:id="16" w:name="ref-olthof2006"/>
-      <w:bookmarkEnd w:id="15"/>
+      <w:bookmarkStart w:id="17" w:name="ref-olthof2006"/>
+      <w:bookmarkEnd w:id="16"/>
       <w:r>
         <w:rPr>
           <w:rFonts w:ascii="Times New Roman" w:hAnsi="Times New Roman" w:cs="Times New Roman"/>
@@ -3036,8 +3044,8 @@
           <w:rFonts w:ascii="Times New Roman" w:hAnsi="Times New Roman" w:cs="Times New Roman"/>
         </w:rPr>
       </w:pPr>
-      <w:bookmarkStart w:id="17" w:name="ref-parkscanada2019"/>
-      <w:bookmarkEnd w:id="16"/>
+      <w:bookmarkStart w:id="18" w:name="ref-parkscanada2019"/>
+      <w:bookmarkEnd w:id="17"/>
       <w:r>
         <w:rPr>
           <w:rFonts w:ascii="Times New Roman" w:hAnsi="Times New Roman" w:cs="Times New Roman"/>
@@ -3052,8 +3060,8 @@
           <w:rFonts w:ascii="Times New Roman" w:hAnsi="Times New Roman" w:cs="Times New Roman"/>
         </w:rPr>
       </w:pPr>
-      <w:bookmarkStart w:id="18" w:name="ref-parmenter2003"/>
-      <w:bookmarkEnd w:id="17"/>
+      <w:bookmarkStart w:id="19" w:name="ref-parmenter2003"/>
+      <w:bookmarkEnd w:id="18"/>
       <w:r>
         <w:rPr>
           <w:rFonts w:ascii="Times New Roman" w:hAnsi="Times New Roman" w:cs="Times New Roman"/>
@@ -3105,8 +3113,8 @@
           <w:rFonts w:ascii="Times New Roman" w:hAnsi="Times New Roman" w:cs="Times New Roman"/>
         </w:rPr>
       </w:pPr>
-      <w:bookmarkStart w:id="19" w:name="ref-parrish2003"/>
-      <w:bookmarkEnd w:id="18"/>
+      <w:bookmarkStart w:id="20" w:name="ref-parrish2003"/>
+      <w:bookmarkEnd w:id="19"/>
       <w:r>
         <w:rPr>
           <w:rFonts w:ascii="Times New Roman" w:hAnsi="Times New Roman" w:cs="Times New Roman"/>
@@ -3158,8 +3166,8 @@
           <w:rFonts w:ascii="Times New Roman" w:hAnsi="Times New Roman" w:cs="Times New Roman"/>
         </w:rPr>
       </w:pPr>
-      <w:bookmarkStart w:id="20" w:name="ref-soverel2010"/>
-      <w:bookmarkEnd w:id="19"/>
+      <w:bookmarkStart w:id="21" w:name="ref-soverel2010"/>
+      <w:bookmarkEnd w:id="20"/>
       <w:proofErr w:type="spellStart"/>
       <w:r>
         <w:rPr>
@@ -3219,8 +3227,8 @@
           <w:rFonts w:ascii="Times New Roman" w:hAnsi="Times New Roman" w:cs="Times New Roman"/>
         </w:rPr>
       </w:pPr>
-      <w:bookmarkStart w:id="21" w:name="ref-unep-wcmc2020"/>
-      <w:bookmarkEnd w:id="20"/>
+      <w:bookmarkStart w:id="22" w:name="ref-unep-wcmc2020"/>
+      <w:bookmarkEnd w:id="21"/>
       <w:r>
         <w:rPr>
           <w:rFonts w:ascii="Times New Roman" w:hAnsi="Times New Roman" w:cs="Times New Roman"/>
@@ -3235,8 +3243,8 @@
           <w:rFonts w:ascii="Times New Roman" w:hAnsi="Times New Roman" w:cs="Times New Roman"/>
         </w:rPr>
       </w:pPr>
-      <w:bookmarkStart w:id="22" w:name="ref-watson2014"/>
-      <w:bookmarkEnd w:id="21"/>
+      <w:bookmarkStart w:id="23" w:name="ref-watson2014"/>
+      <w:bookmarkEnd w:id="22"/>
       <w:r>
         <w:rPr>
           <w:rFonts w:ascii="Times New Roman" w:hAnsi="Times New Roman" w:cs="Times New Roman"/>
@@ -3275,8 +3283,8 @@
           <w:rFonts w:ascii="Times New Roman" w:hAnsi="Times New Roman" w:cs="Times New Roman"/>
         </w:rPr>
       </w:pPr>
-      <w:bookmarkStart w:id="23" w:name="ref-woodley1993"/>
-      <w:bookmarkEnd w:id="22"/>
+      <w:bookmarkStart w:id="24" w:name="ref-woodley1993"/>
+      <w:bookmarkEnd w:id="23"/>
       <w:r>
         <w:rPr>
           <w:rFonts w:ascii="Times New Roman" w:hAnsi="Times New Roman" w:cs="Times New Roman"/>
@@ -3305,8 +3313,8 @@
           <w:rFonts w:ascii="Times New Roman" w:hAnsi="Times New Roman" w:cs="Times New Roman"/>
         </w:rPr>
       </w:pPr>
-      <w:bookmarkStart w:id="24" w:name="ref-wulder2012"/>
-      <w:bookmarkEnd w:id="23"/>
+      <w:bookmarkStart w:id="25" w:name="ref-wulder2012"/>
+      <w:bookmarkEnd w:id="24"/>
       <w:proofErr w:type="spellStart"/>
       <w:r>
         <w:rPr>
@@ -3360,7 +3368,7 @@
       </w:hyperlink>
       <w:bookmarkEnd w:id="3"/>
       <w:bookmarkEnd w:id="5"/>
-      <w:bookmarkEnd w:id="24"/>
+      <w:bookmarkEnd w:id="25"/>
     </w:p>
     <w:sectPr>
       <w:headerReference w:type="even" r:id="rId24"/>
@@ -3416,8 +3424,6 @@
 
 <file path=word/footer2.xml><?xml version="1.0" encoding="utf-8"?>
 <w:ftr xmlns:wpc="http://schemas.microsoft.com/office/word/2010/wordprocessingCanvas" xmlns:cx="http://schemas.microsoft.com/office/drawing/2014/chartex" xmlns:cx1="http://schemas.microsoft.com/office/drawing/2015/9/8/chartex" xmlns:cx2="http://schemas.microsoft.com/office/drawing/2015/10/21/chartex" xmlns:cx3="http://schemas.microsoft.com/office/drawing/2016/5/9/chartex" xmlns:cx4="http://schemas.microsoft.com/office/drawing/2016/5/10/chartex" xmlns:cx5="http://schemas.microsoft.com/office/drawing/2016/5/11/chartex" xmlns:cx6="http://schemas.microsoft.com/office/drawing/2016/5/12/chartex" xmlns:cx7="http://schemas.microsoft.com/office/drawing/2016/5/13/chartex" xmlns:cx8="http://schemas.microsoft.com/office/drawing/2016/5/14/chartex" xmlns:mc="http://schemas.openxmlformats.org/markup-compatibility/2006" xmlns:aink="http://schemas.microsoft.com/office/drawing/2016/ink" xmlns:am3d="http://schemas.microsoft.com/office/drawing/2017/model3d" xmlns:o="urn:schemas-microsoft-com:office:office" xmlns:r="http://schemas.openxmlformats.org/officeDocument/2006/relationships" xmlns:m="http://schemas.openxmlformats.org/officeDocument/2006/math" xmlns:v="urn:schemas-microsoft-com:vml" xmlns:wp14="http://schemas.microsoft.com/office/word/2010/wordprocessingDrawing" xmlns:wp="http://schemas.openxmlformats.org/drawingml/2006/wordprocessingDrawing" xmlns:w10="urn:schemas-microsoft-com:office:word" xmlns:w="http://schemas.openxmlformats.org/wordprocessingml/2006/main" xmlns:w14="http://schemas.microsoft.com/office/word/2010/wordml" xmlns:w15="http://schemas.microsoft.com/office/word/2012/wordml" xmlns:w16cid="http://schemas.microsoft.com/office/word/2016/wordml/cid" xmlns:w16se="http://schemas.microsoft.com/office/word/2015/wordml/symex" xmlns:wpg="http://schemas.microsoft.com/office/word/2010/wordprocessingGroup" xmlns:wpi="http://schemas.microsoft.com/office/word/2010/wordprocessingInk" xmlns:wne="http://schemas.microsoft.com/office/word/2006/wordml" xmlns:wps="http://schemas.microsoft.com/office/word/2010/wordprocessingShape" mc:Ignorable="w14 w15 w16se w16cid wp14">
-  <w:bookmarkStart w:id="25" w:name="_GoBack" w:displacedByCustomXml="next"/>
-  <w:bookmarkEnd w:id="25" w:displacedByCustomXml="next"/>
   <w:sdt>
     <w:sdtPr>
       <w:id w:val="1743531861"/>
@@ -4284,6 +4290,7 @@
     <w:uiPriority w:val="9"/>
     <w:unhideWhenUsed/>
     <w:qFormat/>
+    <w:rsid w:val="00B917D1"/>
     <w:pPr>
       <w:keepNext/>
       <w:keepLines/>
@@ -4294,7 +4301,6 @@
       <w:rFonts w:asciiTheme="majorHAnsi" w:eastAsiaTheme="majorEastAsia" w:hAnsiTheme="majorHAnsi" w:cstheme="majorBidi"/>
       <w:bCs/>
       <w:i/>
-      <w:color w:val="4F81BD" w:themeColor="accent1"/>
     </w:rPr>
   </w:style>
   <w:style w:type="paragraph" w:styleId="Heading5">
@@ -4304,6 +4310,7 @@
     <w:uiPriority w:val="9"/>
     <w:unhideWhenUsed/>
     <w:qFormat/>
+    <w:rsid w:val="00B917D1"/>
     <w:pPr>
       <w:keepNext/>
       <w:keepLines/>
@@ -4313,7 +4320,6 @@
     <w:rPr>
       <w:rFonts w:asciiTheme="majorHAnsi" w:eastAsiaTheme="majorEastAsia" w:hAnsiTheme="majorHAnsi" w:cstheme="majorBidi"/>
       <w:iCs/>
-      <w:color w:val="4F81BD" w:themeColor="accent1"/>
     </w:rPr>
   </w:style>
   <w:style w:type="paragraph" w:styleId="Heading6">
@@ -5665,7 +5671,7 @@
 </file>
 
 <file path=customXml/itemProps1.xml><?xml version="1.0" encoding="utf-8"?>
-<ds:datastoreItem xmlns:ds="http://schemas.openxmlformats.org/officeDocument/2006/customXml" ds:itemID="{68639DE6-76D3-4DD9-BC06-9E6C357B22AF}">
+<ds:datastoreItem xmlns:ds="http://schemas.openxmlformats.org/officeDocument/2006/customXml" ds:itemID="{253B2671-7CF6-4785-84B7-6997EDC84A98}">
   <ds:schemaRefs>
     <ds:schemaRef ds:uri="http://schemas.openxmlformats.org/officeDocument/2006/bibliography"/>
   </ds:schemaRefs>

</xml_diff>